<commit_message>
mise à jour avec fusion
</commit_message>
<xml_diff>
--- a/.imdb_project.docx
+++ b/.imdb_project.docx
@@ -1,6 +1,6 @@
 
 <file path=word/document.xml><?xml version="1.0" encoding="utf-8"?>
-<w:document xmlns:wpc="http://schemas.microsoft.com/office/word/2010/wordprocessingCanvas" xmlns:cx="http://schemas.microsoft.com/office/drawing/2014/chartex" xmlns:cx1="http://schemas.microsoft.com/office/drawing/2015/9/8/chartex" xmlns:cx2="http://schemas.microsoft.com/office/drawing/2015/10/21/chartex" xmlns:cx3="http://schemas.microsoft.com/office/drawing/2016/5/9/chartex" xmlns:cx4="http://schemas.microsoft.com/office/drawing/2016/5/10/chartex" xmlns:cx5="http://schemas.microsoft.com/office/drawing/2016/5/11/chartex" xmlns:cx6="http://schemas.microsoft.com/office/drawing/2016/5/12/chartex" xmlns:cx7="http://schemas.microsoft.com/office/drawing/2016/5/13/chartex" xmlns:cx8="http://schemas.microsoft.com/office/drawing/2016/5/14/chartex" xmlns:mc="http://schemas.openxmlformats.org/markup-compatibility/2006" xmlns:aink="http://schemas.microsoft.com/office/drawing/2016/ink" xmlns:am3d="http://schemas.microsoft.com/office/drawing/2017/model3d" xmlns:o="urn:schemas-microsoft-com:office:office" xmlns:oel="http://schemas.microsoft.com/office/2019/extlst" xmlns:r="http://schemas.openxmlformats.org/officeDocument/2006/relationships" xmlns:m="http://schemas.openxmlformats.org/officeDocument/2006/math" xmlns:v="urn:schemas-microsoft-com:vml" xmlns:wp14="http://schemas.microsoft.com/office/word/2010/wordprocessingDrawing" xmlns:wp="http://schemas.openxmlformats.org/drawingml/2006/wordprocessingDrawing" xmlns:w10="urn:schemas-microsoft-com:office:word" xmlns:w="http://schemas.openxmlformats.org/wordprocessingml/2006/main" xmlns:w14="http://schemas.microsoft.com/office/word/2010/wordml" xmlns:w15="http://schemas.microsoft.com/office/word/2012/wordml" xmlns:w16cex="http://schemas.microsoft.com/office/word/2018/wordml/cex" xmlns:w16cid="http://schemas.microsoft.com/office/word/2016/wordml/cid" xmlns:w16="http://schemas.microsoft.com/office/word/2018/wordml" xmlns:w16du="http://schemas.microsoft.com/office/word/2023/wordml/word16du" xmlns:w16sdtdh="http://schemas.microsoft.com/office/word/2020/wordml/sdtdatahash" xmlns:w16sdtfl="http://schemas.microsoft.com/office/word/2024/wordml/sdtformatlock" xmlns:w16se="http://schemas.microsoft.com/office/word/2015/wordml/symex" xmlns:wpg="http://schemas.microsoft.com/office/word/2010/wordprocessingGroup" xmlns:wpi="http://schemas.microsoft.com/office/word/2010/wordprocessingInk" xmlns:wne="http://schemas.microsoft.com/office/word/2006/wordml" xmlns:wps="http://schemas.microsoft.com/office/word/2010/wordprocessingShape" mc:Ignorable="w14 w15 w16se w16cid w16 w16cex w16sdtdh w16sdtfl w16du wp14">
+<w:document xmlns:wpc="http://schemas.microsoft.com/office/word/2010/wordprocessingCanvas" xmlns:cx="http://schemas.microsoft.com/office/drawing/2014/chartex" xmlns:cx1="http://schemas.microsoft.com/office/drawing/2015/9/8/chartex" xmlns:cx2="http://schemas.microsoft.com/office/drawing/2015/10/21/chartex" xmlns:cx3="http://schemas.microsoft.com/office/drawing/2016/5/9/chartex" xmlns:cx4="http://schemas.microsoft.com/office/drawing/2016/5/10/chartex" xmlns:cx5="http://schemas.microsoft.com/office/drawing/2016/5/11/chartex" xmlns:cx6="http://schemas.microsoft.com/office/drawing/2016/5/12/chartex" xmlns:cx7="http://schemas.microsoft.com/office/drawing/2016/5/13/chartex" xmlns:cx8="http://schemas.microsoft.com/office/drawing/2016/5/14/chartex" xmlns:mc="http://schemas.openxmlformats.org/markup-compatibility/2006" xmlns:aink="http://schemas.microsoft.com/office/drawing/2016/ink" xmlns:am3d="http://schemas.microsoft.com/office/drawing/2017/model3d" xmlns:o="urn:schemas-microsoft-com:office:office" xmlns:oel="http://schemas.microsoft.com/office/2019/extlst" xmlns:r="http://schemas.openxmlformats.org/officeDocument/2006/relationships" xmlns:m="http://schemas.openxmlformats.org/officeDocument/2006/math" xmlns:v="urn:schemas-microsoft-com:vml" xmlns:wp14="http://schemas.microsoft.com/office/word/2010/wordprocessingDrawing" xmlns:wp="http://schemas.openxmlformats.org/drawingml/2006/wordprocessingDrawing" xmlns:w10="urn:schemas-microsoft-com:office:word" xmlns:w="http://schemas.openxmlformats.org/wordprocessingml/2006/main" xmlns:w14="http://schemas.microsoft.com/office/word/2010/wordml" xmlns:w15="http://schemas.microsoft.com/office/word/2012/wordml" xmlns:w16cex="http://schemas.microsoft.com/office/word/2018/wordml/cex" xmlns:w16cid="http://schemas.microsoft.com/office/word/2016/wordml/cid" xmlns:w16="http://schemas.microsoft.com/office/word/2018/wordml" xmlns:w16sdtdh="http://schemas.microsoft.com/office/word/2020/wordml/sdtdatahash" xmlns:w16se="http://schemas.microsoft.com/office/word/2015/wordml/symex" xmlns:wpg="http://schemas.microsoft.com/office/word/2010/wordprocessingGroup" xmlns:wpi="http://schemas.microsoft.com/office/word/2010/wordprocessingInk" xmlns:wne="http://schemas.microsoft.com/office/word/2006/wordml" xmlns:wps="http://schemas.microsoft.com/office/word/2010/wordprocessingShape" mc:Ignorable="w14 w15 w16se w16cid w16 w16cex w16sdtdh wp14">
   <w:body>
     <w:p>
       <w:pPr>
@@ -67,13 +67,8 @@
       </w:r>
       <w:proofErr w:type="gramEnd"/>
       <w:r>
-        <w:t xml:space="preserve"> : </w:t>
+        <w:t xml:space="preserve"> : toutes les deux</w:t>
       </w:r>
-      <w:proofErr w:type="gramStart"/>
-      <w:r>
-        <w:t>toutes les deux</w:t>
-      </w:r>
-      <w:proofErr w:type="gramEnd"/>
     </w:p>
     <w:p>
       <w:pPr>
@@ -91,11 +86,11 @@
       </w:tblPr>
       <w:tblGrid>
         <w:gridCol w:w="1058"/>
-        <w:gridCol w:w="2128"/>
-        <w:gridCol w:w="4606"/>
-        <w:gridCol w:w="945"/>
-        <w:gridCol w:w="945"/>
-        <w:gridCol w:w="945"/>
+        <w:gridCol w:w="2276"/>
+        <w:gridCol w:w="4493"/>
+        <w:gridCol w:w="935"/>
+        <w:gridCol w:w="931"/>
+        <w:gridCol w:w="934"/>
       </w:tblGrid>
       <w:tr>
         <w:tc>
@@ -266,6 +261,10 @@
             </w:pPr>
             <w:proofErr w:type="spellStart"/>
             <w:r>
+              <w:rPr>
+                <w:b/>
+                <w:bCs/>
+              </w:rPr>
               <w:t>index.php</w:t>
             </w:r>
             <w:proofErr w:type="spellEnd"/>
@@ -361,8 +360,18 @@
             <w:vAlign w:val="center"/>
           </w:tcPr>
           <w:p>
+            <w:pPr>
+              <w:rPr>
+                <w:b/>
+                <w:bCs/>
+              </w:rPr>
+            </w:pPr>
             <w:proofErr w:type="spellStart"/>
             <w:r>
+              <w:rPr>
+                <w:b/>
+                <w:bCs/>
+              </w:rPr>
               <w:t>category_action.php</w:t>
             </w:r>
             <w:proofErr w:type="spellEnd"/>
@@ -432,8 +441,18 @@
             <w:vAlign w:val="center"/>
           </w:tcPr>
           <w:p>
+            <w:pPr>
+              <w:rPr>
+                <w:b/>
+                <w:bCs/>
+              </w:rPr>
+            </w:pPr>
             <w:proofErr w:type="spellStart"/>
             <w:r>
+              <w:rPr>
+                <w:b/>
+                <w:bCs/>
+              </w:rPr>
               <w:t>category_drama.php</w:t>
             </w:r>
             <w:proofErr w:type="spellEnd"/>
@@ -503,8 +522,18 @@
             <w:vAlign w:val="center"/>
           </w:tcPr>
           <w:p>
+            <w:pPr>
+              <w:rPr>
+                <w:b/>
+                <w:bCs/>
+              </w:rPr>
+            </w:pPr>
             <w:proofErr w:type="spellStart"/>
             <w:r>
+              <w:rPr>
+                <w:b/>
+                <w:bCs/>
+              </w:rPr>
               <w:t>movie.php</w:t>
             </w:r>
             <w:proofErr w:type="spellEnd"/>
@@ -574,8 +603,18 @@
             <w:vAlign w:val="center"/>
           </w:tcPr>
           <w:p>
+            <w:pPr>
+              <w:rPr>
+                <w:b/>
+                <w:bCs/>
+              </w:rPr>
+            </w:pPr>
             <w:proofErr w:type="spellStart"/>
             <w:r>
+              <w:rPr>
+                <w:b/>
+                <w:bCs/>
+              </w:rPr>
               <w:t>director.php</w:t>
             </w:r>
             <w:proofErr w:type="spellEnd"/>
@@ -645,8 +684,18 @@
             <w:vAlign w:val="center"/>
           </w:tcPr>
           <w:p>
+            <w:pPr>
+              <w:rPr>
+                <w:b/>
+                <w:bCs/>
+              </w:rPr>
+            </w:pPr>
             <w:proofErr w:type="spellStart"/>
             <w:r>
+              <w:rPr>
+                <w:b/>
+                <w:bCs/>
+              </w:rPr>
               <w:t>search.php</w:t>
             </w:r>
             <w:proofErr w:type="spellEnd"/>
@@ -759,8 +808,18 @@
             <w:vAlign w:val="center"/>
           </w:tcPr>
           <w:p>
+            <w:pPr>
+              <w:rPr>
+                <w:b/>
+                <w:bCs/>
+              </w:rPr>
+            </w:pPr>
             <w:proofErr w:type="spellStart"/>
             <w:r>
+              <w:rPr>
+                <w:b/>
+                <w:bCs/>
+              </w:rPr>
               <w:t>register.php</w:t>
             </w:r>
             <w:proofErr w:type="spellEnd"/>
@@ -830,8 +889,18 @@
             <w:vAlign w:val="center"/>
           </w:tcPr>
           <w:p>
+            <w:pPr>
+              <w:rPr>
+                <w:b/>
+                <w:bCs/>
+              </w:rPr>
+            </w:pPr>
             <w:proofErr w:type="spellStart"/>
             <w:r>
+              <w:rPr>
+                <w:b/>
+                <w:bCs/>
+              </w:rPr>
               <w:t>login.php</w:t>
             </w:r>
             <w:proofErr w:type="spellEnd"/>
@@ -901,8 +970,18 @@
             <w:vAlign w:val="center"/>
           </w:tcPr>
           <w:p>
+            <w:pPr>
+              <w:rPr>
+                <w:b/>
+                <w:bCs/>
+              </w:rPr>
+            </w:pPr>
             <w:proofErr w:type="spellStart"/>
             <w:r>
+              <w:rPr>
+                <w:b/>
+                <w:bCs/>
+              </w:rPr>
               <w:t>logout.php</w:t>
             </w:r>
             <w:proofErr w:type="spellEnd"/>
@@ -1015,8 +1094,18 @@
             <w:vAlign w:val="center"/>
           </w:tcPr>
           <w:p>
+            <w:pPr>
+              <w:rPr>
+                <w:b/>
+                <w:bCs/>
+              </w:rPr>
+            </w:pPr>
             <w:proofErr w:type="spellStart"/>
             <w:r>
+              <w:rPr>
+                <w:b/>
+                <w:bCs/>
+              </w:rPr>
               <w:t>cart.php</w:t>
             </w:r>
             <w:proofErr w:type="spellEnd"/>
@@ -1086,8 +1175,18 @@
             <w:vAlign w:val="center"/>
           </w:tcPr>
           <w:p>
+            <w:pPr>
+              <w:rPr>
+                <w:b/>
+                <w:bCs/>
+              </w:rPr>
+            </w:pPr>
             <w:proofErr w:type="spellStart"/>
             <w:r>
+              <w:rPr>
+                <w:b/>
+                <w:bCs/>
+              </w:rPr>
               <w:t>orders.php</w:t>
             </w:r>
             <w:proofErr w:type="spellEnd"/>
@@ -1206,8 +1305,18 @@
             <w:vAlign w:val="center"/>
           </w:tcPr>
           <w:p>
+            <w:pPr>
+              <w:rPr>
+                <w:b/>
+                <w:bCs/>
+              </w:rPr>
+            </w:pPr>
             <w:proofErr w:type="spellStart"/>
             <w:r>
+              <w:rPr>
+                <w:b/>
+                <w:bCs/>
+              </w:rPr>
               <w:t>cart_add.php</w:t>
             </w:r>
             <w:proofErr w:type="spellEnd"/>
@@ -1277,8 +1386,18 @@
             <w:vAlign w:val="center"/>
           </w:tcPr>
           <w:p>
+            <w:pPr>
+              <w:rPr>
+                <w:b/>
+                <w:bCs/>
+              </w:rPr>
+            </w:pPr>
             <w:proofErr w:type="spellStart"/>
             <w:r>
+              <w:rPr>
+                <w:b/>
+                <w:bCs/>
+              </w:rPr>
               <w:t>cart_remove.php</w:t>
             </w:r>
             <w:proofErr w:type="spellEnd"/>
@@ -1348,8 +1467,18 @@
             <w:vAlign w:val="center"/>
           </w:tcPr>
           <w:p>
+            <w:pPr>
+              <w:rPr>
+                <w:b/>
+                <w:bCs/>
+              </w:rPr>
+            </w:pPr>
             <w:proofErr w:type="spellStart"/>
             <w:r>
+              <w:rPr>
+                <w:b/>
+                <w:bCs/>
+              </w:rPr>
               <w:t>cart_clear.php</w:t>
             </w:r>
             <w:proofErr w:type="spellEnd"/>
@@ -1454,9 +1583,17 @@
             <w:shd w:val="clear" w:color="auto" w:fill="FFF2CC" w:themeFill="accent4" w:themeFillTint="33"/>
           </w:tcPr>
           <w:p>
+            <w:pPr>
+              <w:rPr>
+                <w:color w:val="00B050"/>
+              </w:rPr>
+            </w:pPr>
             <w:proofErr w:type="spellStart"/>
             <w:proofErr w:type="gramStart"/>
             <w:r>
+              <w:rPr>
+                <w:color w:val="00B050"/>
+              </w:rPr>
               <w:t>includes</w:t>
             </w:r>
             <w:proofErr w:type="spellEnd"/>
@@ -1470,8 +1607,20 @@
             <w:vAlign w:val="center"/>
           </w:tcPr>
           <w:p>
+            <w:pPr>
+              <w:rPr>
+                <w:b/>
+                <w:bCs/>
+                <w:color w:val="00B050"/>
+              </w:rPr>
+            </w:pPr>
             <w:proofErr w:type="spellStart"/>
             <w:r>
+              <w:rPr>
+                <w:b/>
+                <w:bCs/>
+                <w:color w:val="00B050"/>
+              </w:rPr>
               <w:t>db.php</w:t>
             </w:r>
             <w:proofErr w:type="spellEnd"/>
@@ -1484,7 +1633,15 @@
             <w:vAlign w:val="center"/>
           </w:tcPr>
           <w:p>
-            <w:r>
+            <w:pPr>
+              <w:rPr>
+                <w:color w:val="00B050"/>
+              </w:rPr>
+            </w:pPr>
+            <w:r>
+              <w:rPr>
+                <w:color w:val="00B050"/>
+              </w:rPr>
               <w:t>Toutes pages (connexion BDD)</w:t>
             </w:r>
           </w:p>
@@ -1541,8 +1698,16 @@
             <w:vAlign w:val="center"/>
           </w:tcPr>
           <w:p>
+            <w:pPr>
+              <w:rPr>
+                <w:color w:val="00B050"/>
+              </w:rPr>
+            </w:pPr>
             <w:proofErr w:type="spellStart"/>
             <w:r>
+              <w:rPr>
+                <w:color w:val="00B050"/>
+              </w:rPr>
               <w:t>config.php</w:t>
             </w:r>
             <w:proofErr w:type="spellEnd"/>
@@ -1555,7 +1720,15 @@
             <w:vAlign w:val="center"/>
           </w:tcPr>
           <w:p>
-            <w:r>
+            <w:pPr>
+              <w:rPr>
+                <w:color w:val="00B050"/>
+              </w:rPr>
+            </w:pPr>
+            <w:r>
+              <w:rPr>
+                <w:color w:val="00B050"/>
+              </w:rPr>
               <w:t>Toutes pages</w:t>
             </w:r>
           </w:p>
@@ -1612,8 +1785,16 @@
             <w:vAlign w:val="center"/>
           </w:tcPr>
           <w:p>
+            <w:pPr>
+              <w:rPr>
+                <w:color w:val="00B050"/>
+              </w:rPr>
+            </w:pPr>
             <w:proofErr w:type="spellStart"/>
             <w:r>
+              <w:rPr>
+                <w:color w:val="00B050"/>
+              </w:rPr>
               <w:t>auth.php</w:t>
             </w:r>
             <w:proofErr w:type="spellEnd"/>
@@ -1626,7 +1807,15 @@
             <w:vAlign w:val="center"/>
           </w:tcPr>
           <w:p>
-            <w:r>
+            <w:pPr>
+              <w:rPr>
+                <w:color w:val="00B050"/>
+              </w:rPr>
+            </w:pPr>
+            <w:r>
+              <w:rPr>
+                <w:color w:val="00B050"/>
+              </w:rPr>
               <w:t>Toutes pages (contrôle accès)</w:t>
             </w:r>
           </w:p>
@@ -1754,16 +1943,32 @@
             <w:vAlign w:val="center"/>
           </w:tcPr>
           <w:p>
+            <w:pPr>
+              <w:rPr>
+                <w:b/>
+                <w:bCs/>
+              </w:rPr>
+            </w:pPr>
             <w:proofErr w:type="spellStart"/>
             <w:r>
+              <w:rPr>
+                <w:b/>
+                <w:bCs/>
+              </w:rPr>
               <w:t>header.php</w:t>
             </w:r>
             <w:proofErr w:type="spellEnd"/>
             <w:r>
+              <w:rPr>
+                <w:b/>
+                <w:bCs/>
+              </w:rPr>
               <w:t xml:space="preserve"> </w:t>
             </w:r>
             <w:r>
               <w:rPr>
+                <w:b/>
+                <w:bCs/>
                 <w:i/>
                 <w:iCs/>
               </w:rPr>
@@ -1835,8 +2040,18 @@
             <w:vAlign w:val="center"/>
           </w:tcPr>
           <w:p>
+            <w:pPr>
+              <w:rPr>
+                <w:b/>
+                <w:bCs/>
+              </w:rPr>
+            </w:pPr>
             <w:proofErr w:type="spellStart"/>
             <w:r>
+              <w:rPr>
+                <w:b/>
+                <w:bCs/>
+              </w:rPr>
               <w:t>footer.php</w:t>
             </w:r>
             <w:proofErr w:type="spellEnd"/>
@@ -2075,7 +2290,19 @@
             <w:vAlign w:val="center"/>
           </w:tcPr>
           <w:p>
-            <w:r>
+            <w:pPr>
+              <w:rPr>
+                <w:b/>
+                <w:bCs/>
+                <w:color w:val="00B050"/>
+              </w:rPr>
+            </w:pPr>
+            <w:r>
+              <w:rPr>
+                <w:b/>
+                <w:bCs/>
+                <w:color w:val="00B050"/>
+              </w:rPr>
               <w:t>Base de données (MySQL)</w:t>
             </w:r>
           </w:p>
@@ -2087,7 +2314,15 @@
             <w:vAlign w:val="center"/>
           </w:tcPr>
           <w:p>
-            <w:r>
+            <w:pPr>
+              <w:rPr>
+                <w:color w:val="00B050"/>
+              </w:rPr>
+            </w:pPr>
+            <w:r>
+              <w:rPr>
+                <w:color w:val="00B050"/>
+              </w:rPr>
               <w:t>Toutes pages</w:t>
             </w:r>
           </w:p>
@@ -2144,12 +2379,6 @@
             <w:vAlign w:val="center"/>
           </w:tcPr>
           <w:p>
-            <w:pPr>
-              <w:rPr>
-                <w:b/>
-                <w:bCs/>
-              </w:rPr>
-            </w:pPr>
             <w:proofErr w:type="spellStart"/>
             <w:r>
               <w:t>schema.sql</w:t>
@@ -2165,13 +2394,7 @@
           </w:tcPr>
           <w:p>
             <w:r>
-              <w:t>—</w:t>
-            </w:r>
-            <w:r>
-              <w:t xml:space="preserve"> </w:t>
-            </w:r>
-            <w:r>
-              <w:t>(documentation)</w:t>
+              <w:t>— (documentation)</w:t>
             </w:r>
           </w:p>
         </w:tc>
@@ -2355,6 +2578,9 @@
     <w:p/>
     <w:p>
       <w:r>
+        <w:rPr>
+          <w:noProof/>
+        </w:rPr>
         <w:drawing>
           <wp:inline distT="0" distB="0" distL="0" distR="0" wp14:anchorId="3E5753CF" wp14:editId="2EEDAF42">
             <wp:extent cx="6645910" cy="5955665"/>
@@ -2417,7 +2643,7 @@
 </file>
 
 <file path=word/numbering.xml><?xml version="1.0" encoding="utf-8"?>
-<w:numbering xmlns:wpc="http://schemas.microsoft.com/office/word/2010/wordprocessingCanvas" xmlns:cx="http://schemas.microsoft.com/office/drawing/2014/chartex" xmlns:cx1="http://schemas.microsoft.com/office/drawing/2015/9/8/chartex" xmlns:cx2="http://schemas.microsoft.com/office/drawing/2015/10/21/chartex" xmlns:cx3="http://schemas.microsoft.com/office/drawing/2016/5/9/chartex" xmlns:cx4="http://schemas.microsoft.com/office/drawing/2016/5/10/chartex" xmlns:cx5="http://schemas.microsoft.com/office/drawing/2016/5/11/chartex" xmlns:cx6="http://schemas.microsoft.com/office/drawing/2016/5/12/chartex" xmlns:cx7="http://schemas.microsoft.com/office/drawing/2016/5/13/chartex" xmlns:cx8="http://schemas.microsoft.com/office/drawing/2016/5/14/chartex" xmlns:mc="http://schemas.openxmlformats.org/markup-compatibility/2006" xmlns:aink="http://schemas.microsoft.com/office/drawing/2016/ink" xmlns:am3d="http://schemas.microsoft.com/office/drawing/2017/model3d" xmlns:o="urn:schemas-microsoft-com:office:office" xmlns:oel="http://schemas.microsoft.com/office/2019/extlst" xmlns:r="http://schemas.openxmlformats.org/officeDocument/2006/relationships" xmlns:m="http://schemas.openxmlformats.org/officeDocument/2006/math" xmlns:v="urn:schemas-microsoft-com:vml" xmlns:wp14="http://schemas.microsoft.com/office/word/2010/wordprocessingDrawing" xmlns:wp="http://schemas.openxmlformats.org/drawingml/2006/wordprocessingDrawing" xmlns:w10="urn:schemas-microsoft-com:office:word" xmlns:w="http://schemas.openxmlformats.org/wordprocessingml/2006/main" xmlns:w14="http://schemas.microsoft.com/office/word/2010/wordml" xmlns:w15="http://schemas.microsoft.com/office/word/2012/wordml" xmlns:w16cex="http://schemas.microsoft.com/office/word/2018/wordml/cex" xmlns:w16cid="http://schemas.microsoft.com/office/word/2016/wordml/cid" xmlns:w16="http://schemas.microsoft.com/office/word/2018/wordml" xmlns:w16du="http://schemas.microsoft.com/office/word/2023/wordml/word16du" xmlns:w16sdtdh="http://schemas.microsoft.com/office/word/2020/wordml/sdtdatahash" xmlns:w16sdtfl="http://schemas.microsoft.com/office/word/2024/wordml/sdtformatlock" xmlns:w16se="http://schemas.microsoft.com/office/word/2015/wordml/symex" xmlns:wpg="http://schemas.microsoft.com/office/word/2010/wordprocessingGroup" xmlns:wpi="http://schemas.microsoft.com/office/word/2010/wordprocessingInk" xmlns:wne="http://schemas.microsoft.com/office/word/2006/wordml" xmlns:wps="http://schemas.microsoft.com/office/word/2010/wordprocessingShape" mc:Ignorable="w14 w15 w16se w16cid w16 w16cex w16sdtdh w16sdtfl w16du wp14">
+<w:numbering xmlns:wpc="http://schemas.microsoft.com/office/word/2010/wordprocessingCanvas" xmlns:cx="http://schemas.microsoft.com/office/drawing/2014/chartex" xmlns:cx1="http://schemas.microsoft.com/office/drawing/2015/9/8/chartex" xmlns:cx2="http://schemas.microsoft.com/office/drawing/2015/10/21/chartex" xmlns:cx3="http://schemas.microsoft.com/office/drawing/2016/5/9/chartex" xmlns:cx4="http://schemas.microsoft.com/office/drawing/2016/5/10/chartex" xmlns:cx5="http://schemas.microsoft.com/office/drawing/2016/5/11/chartex" xmlns:cx6="http://schemas.microsoft.com/office/drawing/2016/5/12/chartex" xmlns:cx7="http://schemas.microsoft.com/office/drawing/2016/5/13/chartex" xmlns:cx8="http://schemas.microsoft.com/office/drawing/2016/5/14/chartex" xmlns:mc="http://schemas.openxmlformats.org/markup-compatibility/2006" xmlns:aink="http://schemas.microsoft.com/office/drawing/2016/ink" xmlns:am3d="http://schemas.microsoft.com/office/drawing/2017/model3d" xmlns:o="urn:schemas-microsoft-com:office:office" xmlns:oel="http://schemas.microsoft.com/office/2019/extlst" xmlns:r="http://schemas.openxmlformats.org/officeDocument/2006/relationships" xmlns:m="http://schemas.openxmlformats.org/officeDocument/2006/math" xmlns:v="urn:schemas-microsoft-com:vml" xmlns:wp14="http://schemas.microsoft.com/office/word/2010/wordprocessingDrawing" xmlns:wp="http://schemas.openxmlformats.org/drawingml/2006/wordprocessingDrawing" xmlns:w10="urn:schemas-microsoft-com:office:word" xmlns:w="http://schemas.openxmlformats.org/wordprocessingml/2006/main" xmlns:w14="http://schemas.microsoft.com/office/word/2010/wordml" xmlns:w15="http://schemas.microsoft.com/office/word/2012/wordml" xmlns:w16cex="http://schemas.microsoft.com/office/word/2018/wordml/cex" xmlns:w16cid="http://schemas.microsoft.com/office/word/2016/wordml/cid" xmlns:w16="http://schemas.microsoft.com/office/word/2018/wordml" xmlns:w16sdtdh="http://schemas.microsoft.com/office/word/2020/wordml/sdtdatahash" xmlns:w16se="http://schemas.microsoft.com/office/word/2015/wordml/symex" xmlns:wpg="http://schemas.microsoft.com/office/word/2010/wordprocessingGroup" xmlns:wpi="http://schemas.microsoft.com/office/word/2010/wordprocessingInk" xmlns:wne="http://schemas.microsoft.com/office/word/2006/wordml" xmlns:wps="http://schemas.microsoft.com/office/word/2010/wordprocessingShape" mc:Ignorable="w14 w15 w16se w16cid w16 w16cex w16sdtdh wp14">
   <w:abstractNum w:abstractNumId="0" w15:restartNumberingAfterBreak="0">
     <w:nsid w:val="22CB6FB1"/>
     <w:multiLevelType w:val="multilevel"/>
@@ -2726,7 +2952,7 @@
 </file>
 
 <file path=word/styles.xml><?xml version="1.0" encoding="utf-8"?>
-<w:styles xmlns:mc="http://schemas.openxmlformats.org/markup-compatibility/2006" xmlns:r="http://schemas.openxmlformats.org/officeDocument/2006/relationships" xmlns:w="http://schemas.openxmlformats.org/wordprocessingml/2006/main" xmlns:w14="http://schemas.microsoft.com/office/word/2010/wordml" xmlns:w15="http://schemas.microsoft.com/office/word/2012/wordml" xmlns:w16cex="http://schemas.microsoft.com/office/word/2018/wordml/cex" xmlns:w16cid="http://schemas.microsoft.com/office/word/2016/wordml/cid" xmlns:w16="http://schemas.microsoft.com/office/word/2018/wordml" xmlns:w16du="http://schemas.microsoft.com/office/word/2023/wordml/word16du" xmlns:w16sdtdh="http://schemas.microsoft.com/office/word/2020/wordml/sdtdatahash" xmlns:w16sdtfl="http://schemas.microsoft.com/office/word/2024/wordml/sdtformatlock" xmlns:w16se="http://schemas.microsoft.com/office/word/2015/wordml/symex" mc:Ignorable="w14 w15 w16se w16cid w16 w16cex w16sdtdh w16sdtfl w16du">
+<w:styles xmlns:mc="http://schemas.openxmlformats.org/markup-compatibility/2006" xmlns:r="http://schemas.openxmlformats.org/officeDocument/2006/relationships" xmlns:w="http://schemas.openxmlformats.org/wordprocessingml/2006/main" xmlns:w14="http://schemas.microsoft.com/office/word/2010/wordml" xmlns:w15="http://schemas.microsoft.com/office/word/2012/wordml" xmlns:w16cex="http://schemas.microsoft.com/office/word/2018/wordml/cex" xmlns:w16cid="http://schemas.microsoft.com/office/word/2016/wordml/cid" xmlns:w16="http://schemas.microsoft.com/office/word/2018/wordml" xmlns:w16sdtdh="http://schemas.microsoft.com/office/word/2020/wordml/sdtdatahash" xmlns:w16se="http://schemas.microsoft.com/office/word/2015/wordml/symex" mc:Ignorable="w14 w15 w16se w16cid w16 w16cex w16sdtdh">
   <w:docDefaults>
     <w:rPrDefault>
       <w:rPr>
@@ -3330,6 +3556,7 @@
   <w:style w:type="character" w:default="1" w:styleId="Policepardfaut">
     <w:name w:val="Default Paragraph Font"/>
     <w:uiPriority w:val="1"/>
+    <w:semiHidden/>
     <w:unhideWhenUsed/>
   </w:style>
   <w:style w:type="table" w:default="1" w:styleId="TableauNormal">

</xml_diff>